<commit_message>
added a note to 656 from 3/13
</commit_message>
<xml_diff>
--- a/CSIS658-TestingAndMaintenance/HW Question Answers/Chapter 10.docx
+++ b/CSIS658-TestingAndMaintenance/HW Question Answers/Chapter 10.docx
@@ -14,7 +14,7 @@
         <w:rPr>
           <w:u w:val="single"/>
         </w:rPr>
-        <w:t>HOMEWORK ASSIGNMENT: CHAPTER 10</w:t>
+        <w:t>HOMEWORK ASSIGNMENT: CHAPTER 12</w:t>
       </w:r>
     </w:p>
     <w:p>
@@ -39,7 +39,7 @@
         <w:rPr>
           <w:b/>
         </w:rPr>
-        <w:t>10</w:t>
+        <w:t>12</w:t>
       </w:r>
       <w:r>
         <w:rPr>
@@ -60,9 +60,57 @@
     <w:p>
       <w:pPr>
         <w:spacing w:after="0"/>
-      </w:pPr>
-      <w:r>
-        <w:t>(paraphrased-&gt;) does the first step of designing and implementing a set of test cases in order to design the implementation of a feature as a process in XP contradict the assertion that test cases are a formalization of specifications?</w:t>
+        <w:rPr>
+          <w:rFonts w:ascii="Latha" w:hAnsi="Latha" w:cs="Latha"/>
+        </w:rPr>
+      </w:pPr>
+      <w:r>
+        <w:t xml:space="preserve">Provide an explanation of MC/DC vs. compound condition adequacy with regard to the compound expression:   </w:t>
+      </w:r>
+      <w:r>
+        <w:tab/>
+      </w:r>
+      <w:r>
+        <w:rPr>
+          <w:rFonts w:ascii="Latha" w:hAnsi="Latha" w:cs="Latha"/>
+        </w:rPr>
+        <w:t>for</w:t>
+      </w:r>
+      <w:r>
+        <w:rPr>
+          <w:rFonts w:ascii="Latha" w:hAnsi="Latha" w:cs="Latha"/>
+        </w:rPr>
+        <w:t xml:space="preserve"> </w:t>
+      </w:r>
+      <w:r>
+        <w:rPr>
+          <w:rFonts w:ascii="Latha" w:hAnsi="Latha" w:cs="Latha"/>
+        </w:rPr>
+        <w:t>(</w:t>
+      </w:r>
+      <w:r>
+        <w:rPr>
+          <w:rFonts w:ascii="Latha" w:hAnsi="Latha" w:cs="Latha"/>
+        </w:rPr>
+        <w:t xml:space="preserve"> n=0 ; </w:t>
+      </w:r>
+      <w:r>
+        <w:rPr>
+          <w:rFonts w:ascii="Latha" w:hAnsi="Latha" w:cs="Latha"/>
+        </w:rPr>
+        <w:t>n&lt;max_size  &amp;&amp; (c=getc(yyin))!=EOF &amp;&amp; c!=’\n’</w:t>
+      </w:r>
+      <w:r>
+        <w:rPr>
+          <w:rFonts w:ascii="Latha" w:hAnsi="Latha" w:cs="Latha"/>
+        </w:rPr>
+        <w:t xml:space="preserve"> </w:t>
+      </w:r>
+      <w:r>
+        <w:rPr>
+          <w:rFonts w:ascii="Latha" w:hAnsi="Latha" w:cs="Latha"/>
+        </w:rPr>
+        <w:t>; n++)</w:t>
       </w:r>
     </w:p>
     <w:p>
@@ -98,18 +146,37 @@
         <w:spacing w:after="0"/>
       </w:pPr>
       <w:r>
-        <w:t>Depending on granularity of testing applied and the level of specific in the formal specification it may be or may not be so. A finely detailed spec may prescribe corner cases and flagged/fault cases or not &amp; likewise, test designers may carefully identify these based off an otherwise vague specification.  The answer essentially is situation-specific vs. one-size-fits-all.</w:t>
-      </w:r>
-    </w:p>
-    <w:p>
-      <w:pPr>
-        <w:spacing w:after="0"/>
-        <w:rPr>
-          <w:b/>
-        </w:rPr>
+        <w:t xml:space="preserve">By determining which basic conditions within the above compound conditional expression have an effect on the overall conditional expression’s evaluation, we can simplify the number of test cases required to ensure statement and branch coverage that follows the program’s evaluation of it.  MC/DC is the type of coverage-adequacy </w:t>
+      </w:r>
+      <w:r>
+        <w:t>extension</w:t>
+      </w:r>
+      <w:r>
+        <w:t xml:space="preserve"> that ensures the program is thorough, in regard to its execution sequence, with minimal burden to the test suite developers, in other words.</w:t>
+      </w:r>
+    </w:p>
+    <w:p>
+      <w:pPr>
+        <w:spacing w:after="0"/>
+      </w:pPr>
+    </w:p>
+    <w:p>
+      <w:pPr>
+        <w:spacing w:after="0"/>
       </w:pPr>
       <w:bookmarkStart w:id="0" w:name="_GoBack"/>
       <w:bookmarkEnd w:id="0"/>
+      <w:r>
+        <w:t xml:space="preserve">  </w:t>
+      </w:r>
+    </w:p>
+    <w:p>
+      <w:pPr>
+        <w:spacing w:after="0"/>
+        <w:rPr>
+          <w:b/>
+        </w:rPr>
+      </w:pPr>
     </w:p>
     <w:p>
       <w:pPr>
@@ -164,9 +231,6 @@
       <w:pPr>
         <w:spacing w:after="0"/>
       </w:pPr>
-      <w:r>
-        <w:t>Identify independently testable units in the following specification (see textbook for specification).</w:t>
-      </w:r>
     </w:p>
     <w:p>
       <w:pPr>
@@ -199,182 +263,8 @@
     <w:p>
       <w:pPr>
         <w:pStyle w:val="ListParagraph"/>
-        <w:numPr>
-          <w:ilvl w:val="0"/>
-          <w:numId w:val="1"/>
-        </w:numPr>
-      </w:pPr>
-      <w:r>
-        <w:t>Does the desk calculator accomplish 5 operations on two # types &lt;T&gt;</w:t>
-      </w:r>
-    </w:p>
-    <w:p>
-      <w:pPr>
-        <w:pStyle w:val="ListParagraph"/>
-        <w:numPr>
-          <w:ilvl w:val="0"/>
-          <w:numId w:val="1"/>
-        </w:numPr>
-      </w:pPr>
-      <w:r>
-        <w:t xml:space="preserve">Do operations on each &lt;T&gt; produce a usable &lt;T&gt; outcome, </w:t>
-      </w:r>
-      <w:proofErr w:type="spellStart"/>
-      <w:r>
-        <w:t>i</w:t>
-      </w:r>
-      <w:proofErr w:type="spellEnd"/>
-      <w:r>
-        <w:t>/</w:t>
-      </w:r>
-      <w:proofErr w:type="spellStart"/>
-      <w:r>
-        <w:t>a/w</w:t>
-      </w:r>
-      <w:proofErr w:type="spellEnd"/>
-      <w:r>
-        <w:t xml:space="preserve"> the specification requirements</w:t>
-      </w:r>
-    </w:p>
-    <w:p>
-      <w:pPr>
-        <w:pStyle w:val="ListParagraph"/>
-        <w:numPr>
-          <w:ilvl w:val="0"/>
-          <w:numId w:val="1"/>
-        </w:numPr>
-      </w:pPr>
-      <w:r>
-        <w:t>Are there two &lt;T&gt; methods for each operation where both parameters of each is (</w:t>
-      </w:r>
-      <w:proofErr w:type="spellStart"/>
-      <w:r>
-        <w:t>integer,integer</w:t>
-      </w:r>
-      <w:proofErr w:type="spellEnd"/>
-      <w:r>
-        <w:t xml:space="preserve">; and </w:t>
-      </w:r>
-      <w:proofErr w:type="spellStart"/>
-      <w:r>
-        <w:t>Float,Float</w:t>
-      </w:r>
-      <w:proofErr w:type="spellEnd"/>
-      <w:r>
-        <w:t xml:space="preserve"> or </w:t>
-      </w:r>
-      <w:proofErr w:type="spellStart"/>
-      <w:r>
-        <w:t>Double,Double</w:t>
-      </w:r>
-      <w:proofErr w:type="spellEnd"/>
-      <w:r>
-        <w:t>)</w:t>
-      </w:r>
-    </w:p>
-    <w:p>
-      <w:pPr>
-        <w:pStyle w:val="ListParagraph"/>
-        <w:numPr>
-          <w:ilvl w:val="0"/>
-          <w:numId w:val="1"/>
-        </w:numPr>
-      </w:pPr>
-      <w:r>
-        <w:t>Does a textual int</w:t>
-      </w:r>
-      <w:r>
-        <w:t xml:space="preserve">erface exist as </w:t>
-      </w:r>
-      <w:r>
-        <w:t>accepting 3 commands:</w:t>
-      </w:r>
-    </w:p>
-    <w:p>
-      <w:pPr>
-        <w:pStyle w:val="ListParagraph"/>
-        <w:numPr>
-          <w:ilvl w:val="1"/>
-          <w:numId w:val="1"/>
-        </w:numPr>
-      </w:pPr>
-      <w:proofErr w:type="spellStart"/>
-      <w:r>
-        <w:t>Mx</w:t>
-      </w:r>
-      <w:proofErr w:type="spellEnd"/>
-      <w:r>
-        <w:t>=#</w:t>
-      </w:r>
-      <w:r>
-        <w:t xml:space="preserve">  ,  </w:t>
-      </w:r>
-      <w:proofErr w:type="spellStart"/>
-      <w:r>
-        <w:t>Mx</w:t>
-      </w:r>
-      <w:proofErr w:type="spellEnd"/>
-      <w:r>
-        <w:t>=display  &amp;</w:t>
-      </w:r>
-      <w:r>
-        <w:t xml:space="preserve"> </w:t>
-      </w:r>
-      <w:r>
-        <w:t xml:space="preserve"> </w:t>
-      </w:r>
-      <w:r>
-        <w:t>operand</w:t>
-      </w:r>
-      <w:r>
-        <w:rPr>
-          <w:vertAlign w:val="subscript"/>
-        </w:rPr>
-        <w:t>1</w:t>
-      </w:r>
-      <w:r>
-        <w:t xml:space="preserve"> op</w:t>
-      </w:r>
-      <w:r>
-        <w:t>eration</w:t>
-      </w:r>
-      <w:r>
-        <w:t xml:space="preserve"> operand</w:t>
-      </w:r>
-      <w:r>
-        <w:rPr>
-          <w:vertAlign w:val="subscript"/>
-        </w:rPr>
-        <w:t>2</w:t>
-      </w:r>
-    </w:p>
-    <w:p>
-      <w:pPr>
-        <w:pStyle w:val="ListParagraph"/>
-        <w:numPr>
-          <w:ilvl w:val="0"/>
-          <w:numId w:val="1"/>
-        </w:numPr>
-      </w:pPr>
-      <w:r>
-        <w:t>Does a GUI exist w/ 10 digit keys, 5 operands, and special keys “=”,”C”, and M</w:t>
-      </w:r>
-      <w:r>
-        <w:rPr>
-          <w:sz w:val="28"/>
-          <w:vertAlign w:val="subscript"/>
-        </w:rPr>
-        <w:t>+,</w:t>
-      </w:r>
-      <w:proofErr w:type="spellStart"/>
-      <w:r>
-        <w:rPr>
-          <w:sz w:val="28"/>
-          <w:vertAlign w:val="subscript"/>
-        </w:rPr>
-        <w:t>s,r,c</w:t>
-      </w:r>
-      <w:proofErr w:type="spellEnd"/>
+        <w:ind w:left="1440"/>
+      </w:pPr>
     </w:p>
     <w:p>
       <w:pPr>
@@ -457,7 +347,10 @@
       <w:spacing w:after="0"/>
     </w:pPr>
     <w:r>
-      <w:t>Chris Cargile   - February 20</w:t>
+      <w:t xml:space="preserve">Chris Cargile   - </w:t>
+    </w:r>
+    <w:r>
+      <w:t>March 7</w:t>
     </w:r>
     <w:r>
       <w:t>, 2014</w:t>

</xml_diff>